<commit_message>
FIx all work - Bode :^)
</commit_message>
<xml_diff>
--- a/KravTabel.docx
+++ b/KravTabel.docx
@@ -100,10 +100,7 @@
           </w:tcPr>
           <w:p>
             <w:r>
-              <w:t>Den analoge spænding fra signalgeneratoren skal måles fra 0 til 3.3 V med en opløsning på 8 bit</w:t>
-            </w:r>
-            <w:r>
-              <w:t>.</w:t>
+              <w:t>Den analoge spænding fra signalgeneratoren skal måles fra 0 til 3.3 V med en opløsning på 8 bit.</w:t>
             </w:r>
           </w:p>
         </w:tc>
@@ -177,7 +174,16 @@
           <w:tcPr>
             <w:tcW w:w="2059" w:type="dxa"/>
           </w:tcPr>
-          <w:p/>
+          <w:p>
+            <w:r>
+              <w:t xml:space="preserve">3.3V er sat til AREF </w:t>
+            </w:r>
+            <w:proofErr w:type="spellStart"/>
+            <w:r>
+              <w:t>pinnen</w:t>
+            </w:r>
+            <w:proofErr w:type="spellEnd"/>
+          </w:p>
         </w:tc>
       </w:tr>
       <w:tr>
@@ -294,7 +300,11 @@
           <w:tcPr>
             <w:tcW w:w="2059" w:type="dxa"/>
           </w:tcPr>
-          <w:p/>
+          <w:p>
+            <w:r>
+              <w:t>Kan ses på oscilloskopet</w:t>
+            </w:r>
+          </w:p>
         </w:tc>
       </w:tr>
       <w:tr>
@@ -407,7 +417,16 @@
           <w:tcPr>
             <w:tcW w:w="2059" w:type="dxa"/>
           </w:tcPr>
-          <w:p/>
+          <w:p>
+            <w:r>
+              <w:t xml:space="preserve">Samplet test </w:t>
+            </w:r>
+            <w:proofErr w:type="spellStart"/>
+            <w:r>
+              <w:t>bekrafter</w:t>
+            </w:r>
+            <w:proofErr w:type="spellEnd"/>
+          </w:p>
         </w:tc>
       </w:tr>
       <w:tr>
@@ -512,7 +531,11 @@
           <w:tcPr>
             <w:tcW w:w="2059" w:type="dxa"/>
           </w:tcPr>
-          <w:p/>
+          <w:p>
+            <w:r>
+              <w:t>Testet i labview</w:t>
+            </w:r>
+          </w:p>
         </w:tc>
       </w:tr>
       <w:tr>
@@ -615,7 +638,11 @@
           <w:tcPr>
             <w:tcW w:w="2059" w:type="dxa"/>
           </w:tcPr>
-          <w:p/>
+          <w:p>
+            <w:r>
+              <w:t>Testet i labview</w:t>
+            </w:r>
+          </w:p>
         </w:tc>
       </w:tr>
       <w:tr>
@@ -635,13 +662,7 @@
           </w:tcPr>
           <w:p>
             <w:r>
-              <w:t xml:space="preserve">Oscilloskopet skal kunne køre op til </w:t>
-            </w:r>
-            <w:r>
-              <w:t>10</w:t>
-            </w:r>
-            <w:r>
-              <w:t xml:space="preserve">.000 </w:t>
+              <w:t xml:space="preserve">Oscilloskopet skal kunne køre op til 10.000 </w:t>
             </w:r>
             <w:proofErr w:type="spellStart"/>
             <w:r>
@@ -720,7 +741,11 @@
           <w:tcPr>
             <w:tcW w:w="2059" w:type="dxa"/>
           </w:tcPr>
-          <w:p/>
+          <w:p>
+            <w:r>
+              <w:t>Testet i labview</w:t>
+            </w:r>
+          </w:p>
         </w:tc>
       </w:tr>
       <w:tr>
@@ -838,7 +863,11 @@
           <w:tcPr>
             <w:tcW w:w="2059" w:type="dxa"/>
           </w:tcPr>
-          <w:p/>
+          <w:p>
+            <w:r>
+              <w:t>Testet i labview</w:t>
+            </w:r>
+          </w:p>
         </w:tc>
       </w:tr>
       <w:tr>
@@ -908,13 +937,37 @@
           <w:tcPr>
             <w:tcW w:w="822" w:type="dxa"/>
           </w:tcPr>
-          <w:p/>
+          <w:p>
+            <w:pPr>
+              <w:rPr>
+                <w:b/>
+                <w:bCs/>
+              </w:rPr>
+            </w:pPr>
+            <w:r>
+              <w:rPr>
+                <w:b/>
+                <w:bCs/>
+              </w:rPr>
+              <w:t>?</w:t>
+            </w:r>
+          </w:p>
         </w:tc>
         <w:tc>
           <w:tcPr>
             <w:tcW w:w="2059" w:type="dxa"/>
           </w:tcPr>
-          <w:p/>
+          <w:p>
+            <w:r>
+              <w:rPr>
+                <w:rFonts w:ascii="Arial" w:hAnsi="Arial" w:cs="Arial"/>
+                <w:color w:val="000000"/>
+                <w:sz w:val="20"/>
+                <w:szCs w:val="20"/>
+              </w:rPr>
+              <w:t>Der er ikke forekommet problemer, dog er det ikke sikkert at dette krav er overholdt</w:t>
+            </w:r>
+          </w:p>
         </w:tc>
       </w:tr>
       <w:tr>
@@ -1032,7 +1085,11 @@
           <w:tcPr>
             <w:tcW w:w="2059" w:type="dxa"/>
           </w:tcPr>
-          <w:p/>
+          <w:p>
+            <w:r>
+              <w:t>Testet i labview</w:t>
+            </w:r>
+          </w:p>
         </w:tc>
       </w:tr>
       <w:tr>
@@ -1139,7 +1196,11 @@
           <w:tcPr>
             <w:tcW w:w="2059" w:type="dxa"/>
           </w:tcPr>
-          <w:p/>
+          <w:p>
+            <w:r>
+              <w:t>Kan ses i c + labview</w:t>
+            </w:r>
+          </w:p>
         </w:tc>
       </w:tr>
       <w:tr>
@@ -1151,7 +1212,6 @@
             <w:tcW w:w="1760" w:type="dxa"/>
           </w:tcPr>
           <w:p>
-            <w:bookmarkStart w:id="0" w:name="_GoBack" w:colFirst="3" w:colLast="3"/>
             <w:r>
               <w:t>RS-232 håndtering</w:t>
             </w:r>
@@ -1175,6 +1235,7 @@
             </w:r>
             <w:proofErr w:type="spellStart"/>
             <w:r>
+              <w:lastRenderedPageBreak/>
               <w:t>interrupt</w:t>
             </w:r>
             <w:proofErr w:type="spellEnd"/>
@@ -1222,6 +1283,7 @@
                 <w:sz w:val="24"/>
                 <w:szCs w:val="24"/>
               </w:rPr>
+              <w:lastRenderedPageBreak/>
               <w:t>Info*</w:t>
             </w:r>
           </w:p>
@@ -1262,6 +1324,8 @@
               </w:rPr>
               <w:t>✓</w:t>
             </w:r>
+            <w:bookmarkStart w:id="0" w:name="_GoBack"/>
+            <w:bookmarkEnd w:id="0"/>
           </w:p>
           <w:p/>
         </w:tc>
@@ -1269,10 +1333,19 @@
           <w:tcPr>
             <w:tcW w:w="2059" w:type="dxa"/>
           </w:tcPr>
-          <w:p/>
+          <w:p>
+            <w:proofErr w:type="spellStart"/>
+            <w:r>
+              <w:lastRenderedPageBreak/>
+              <w:t>Interrupt</w:t>
+            </w:r>
+            <w:proofErr w:type="spellEnd"/>
+            <w:r>
+              <w:t xml:space="preserve"> i c-koden </w:t>
+            </w:r>
+          </w:p>
         </w:tc>
       </w:tr>
-      <w:bookmarkEnd w:id="0"/>
       <w:tr>
         <w:trPr>
           <w:trHeight w:val="240"/>
@@ -1342,7 +1415,6 @@
           <w:p>
             <w:proofErr w:type="gramStart"/>
             <w:r>
-              <w:lastRenderedPageBreak/>
               <w:t>PWM filter</w:t>
             </w:r>
             <w:proofErr w:type="gramEnd"/>
@@ -1389,7 +1461,19 @@
           <w:tcPr>
             <w:tcW w:w="822" w:type="dxa"/>
           </w:tcPr>
-          <w:p/>
+          <w:p>
+            <w:r>
+              <w:rPr>
+                <w:rFonts w:ascii="Segoe UI Symbol" w:hAnsi="Segoe UI Symbol" w:cs="Segoe UI Symbol"/>
+                <w:b/>
+                <w:bCs/>
+                <w:color w:val="333333"/>
+                <w:sz w:val="28"/>
+                <w:szCs w:val="28"/>
+              </w:rPr>
+              <w:t>✓</w:t>
+            </w:r>
+          </w:p>
         </w:tc>
         <w:tc>
           <w:tcPr>
@@ -1462,13 +1546,29 @@
           <w:tcPr>
             <w:tcW w:w="822" w:type="dxa"/>
           </w:tcPr>
-          <w:p/>
+          <w:p>
+            <w:r>
+              <w:rPr>
+                <w:rFonts w:ascii="Segoe UI Symbol" w:hAnsi="Segoe UI Symbol" w:cs="Segoe UI Symbol"/>
+                <w:b/>
+                <w:bCs/>
+                <w:color w:val="333333"/>
+                <w:sz w:val="28"/>
+                <w:szCs w:val="28"/>
+              </w:rPr>
+              <w:t>✓</w:t>
+            </w:r>
+          </w:p>
         </w:tc>
         <w:tc>
           <w:tcPr>
             <w:tcW w:w="2059" w:type="dxa"/>
           </w:tcPr>
-          <w:p/>
+          <w:p>
+            <w:r>
+              <w:t>Dette kan ses i den samplede test</w:t>
+            </w:r>
+          </w:p>
         </w:tc>
       </w:tr>
       <w:tr>
@@ -1531,13 +1631,29 @@
           <w:tcPr>
             <w:tcW w:w="822" w:type="dxa"/>
           </w:tcPr>
-          <w:p/>
+          <w:p>
+            <w:r>
+              <w:rPr>
+                <w:rFonts w:ascii="Segoe UI Symbol" w:hAnsi="Segoe UI Symbol" w:cs="Segoe UI Symbol"/>
+                <w:b/>
+                <w:bCs/>
+                <w:color w:val="333333"/>
+                <w:sz w:val="28"/>
+                <w:szCs w:val="28"/>
+              </w:rPr>
+              <w:t>✓</w:t>
+            </w:r>
+          </w:p>
         </w:tc>
         <w:tc>
           <w:tcPr>
             <w:tcW w:w="2059" w:type="dxa"/>
           </w:tcPr>
-          <w:p/>
+          <w:p>
+            <w:r>
+              <w:t>Billede i bilag</w:t>
+            </w:r>
+          </w:p>
         </w:tc>
       </w:tr>
       <w:tr>
@@ -1603,13 +1719,29 @@
           <w:tcPr>
             <w:tcW w:w="822" w:type="dxa"/>
           </w:tcPr>
-          <w:p/>
+          <w:p>
+            <w:r>
+              <w:rPr>
+                <w:rFonts w:ascii="Segoe UI Symbol" w:hAnsi="Segoe UI Symbol" w:cs="Segoe UI Symbol"/>
+                <w:b/>
+                <w:bCs/>
+                <w:color w:val="333333"/>
+                <w:sz w:val="28"/>
+                <w:szCs w:val="28"/>
+              </w:rPr>
+              <w:t>✓</w:t>
+            </w:r>
+          </w:p>
         </w:tc>
         <w:tc>
           <w:tcPr>
             <w:tcW w:w="2059" w:type="dxa"/>
           </w:tcPr>
-          <w:p/>
+          <w:p>
+            <w:r>
+              <w:t>Dette bliver vist i den samlede test</w:t>
+            </w:r>
+          </w:p>
         </w:tc>
       </w:tr>
       <w:tr>
@@ -1690,13 +1822,29 @@
           <w:tcPr>
             <w:tcW w:w="822" w:type="dxa"/>
           </w:tcPr>
-          <w:p/>
+          <w:p>
+            <w:r>
+              <w:rPr>
+                <w:rFonts w:ascii="Segoe UI Symbol" w:hAnsi="Segoe UI Symbol" w:cs="Segoe UI Symbol"/>
+                <w:b/>
+                <w:bCs/>
+                <w:color w:val="333333"/>
+                <w:sz w:val="28"/>
+                <w:szCs w:val="28"/>
+              </w:rPr>
+              <w:t>✓</w:t>
+            </w:r>
+          </w:p>
         </w:tc>
         <w:tc>
           <w:tcPr>
             <w:tcW w:w="2059" w:type="dxa"/>
           </w:tcPr>
-          <w:p/>
+          <w:p>
+            <w:r>
+              <w:t>Gået over i SPI kapitlet</w:t>
+            </w:r>
+          </w:p>
         </w:tc>
       </w:tr>
       <w:tr>
@@ -1782,13 +1930,29 @@
           <w:tcPr>
             <w:tcW w:w="822" w:type="dxa"/>
           </w:tcPr>
-          <w:p/>
+          <w:p>
+            <w:r>
+              <w:rPr>
+                <w:rFonts w:ascii="Segoe UI Symbol" w:hAnsi="Segoe UI Symbol" w:cs="Segoe UI Symbol"/>
+                <w:b/>
+                <w:bCs/>
+                <w:color w:val="333333"/>
+                <w:sz w:val="28"/>
+                <w:szCs w:val="28"/>
+              </w:rPr>
+              <w:t>✓</w:t>
+            </w:r>
+          </w:p>
         </w:tc>
         <w:tc>
           <w:tcPr>
             <w:tcW w:w="2059" w:type="dxa"/>
           </w:tcPr>
-          <w:p/>
+          <w:p>
+            <w:r>
+              <w:t>Gået over i SPI kapitlet</w:t>
+            </w:r>
+          </w:p>
         </w:tc>
       </w:tr>
       <w:tr>
@@ -1848,13 +2012,29 @@
           <w:tcPr>
             <w:tcW w:w="822" w:type="dxa"/>
           </w:tcPr>
-          <w:p/>
+          <w:p>
+            <w:r>
+              <w:rPr>
+                <w:rFonts w:ascii="Segoe UI Symbol" w:hAnsi="Segoe UI Symbol" w:cs="Segoe UI Symbol"/>
+                <w:b/>
+                <w:bCs/>
+                <w:color w:val="333333"/>
+                <w:sz w:val="28"/>
+                <w:szCs w:val="28"/>
+              </w:rPr>
+              <w:t>✓</w:t>
+            </w:r>
+          </w:p>
         </w:tc>
         <w:tc>
           <w:tcPr>
             <w:tcW w:w="2059" w:type="dxa"/>
           </w:tcPr>
-          <w:p/>
+          <w:p>
+            <w:r>
+              <w:t>Dette kan ses under SPI</w:t>
+            </w:r>
+          </w:p>
         </w:tc>
       </w:tr>
       <w:tr>
@@ -1914,13 +2094,29 @@
           <w:tcPr>
             <w:tcW w:w="822" w:type="dxa"/>
           </w:tcPr>
-          <w:p/>
+          <w:p>
+            <w:r>
+              <w:rPr>
+                <w:rFonts w:ascii="Segoe UI Symbol" w:hAnsi="Segoe UI Symbol" w:cs="Segoe UI Symbol"/>
+                <w:b/>
+                <w:bCs/>
+                <w:color w:val="333333"/>
+                <w:sz w:val="28"/>
+                <w:szCs w:val="28"/>
+              </w:rPr>
+              <w:t>✓</w:t>
+            </w:r>
+          </w:p>
         </w:tc>
         <w:tc>
           <w:tcPr>
             <w:tcW w:w="2059" w:type="dxa"/>
           </w:tcPr>
-          <w:p/>
+          <w:p>
+            <w:r>
+              <w:t>Dette kan ses under SPI test</w:t>
+            </w:r>
+          </w:p>
         </w:tc>
       </w:tr>
     </w:tbl>
@@ -1933,6 +2129,56 @@
     </w:sectPr>
   </w:body>
 </w:document>
+</file>
+
+<file path=word/endnotes.xml><?xml version="1.0" encoding="utf-8"?>
+<w:endnotes xmlns:wpc="http://schemas.microsoft.com/office/word/2010/wordprocessingCanvas" xmlns:cx="http://schemas.microsoft.com/office/drawing/2014/chartex" xmlns:cx1="http://schemas.microsoft.com/office/drawing/2015/9/8/chartex" xmlns:cx2="http://schemas.microsoft.com/office/drawing/2015/10/21/chartex" xmlns:cx3="http://schemas.microsoft.com/office/drawing/2016/5/9/chartex" xmlns:cx4="http://schemas.microsoft.com/office/drawing/2016/5/10/chartex" xmlns:cx5="http://schemas.microsoft.com/office/drawing/2016/5/11/chartex" xmlns:cx6="http://schemas.microsoft.com/office/drawing/2016/5/12/chartex" xmlns:cx7="http://schemas.microsoft.com/office/drawing/2016/5/13/chartex" xmlns:cx8="http://schemas.microsoft.com/office/drawing/2016/5/14/chartex" xmlns:mc="http://schemas.openxmlformats.org/markup-compatibility/2006" xmlns:aink="http://schemas.microsoft.com/office/drawing/2016/ink" xmlns:am3d="http://schemas.microsoft.com/office/drawing/2017/model3d" xmlns:o="urn:schemas-microsoft-com:office:office" xmlns:r="http://schemas.openxmlformats.org/officeDocument/2006/relationships" xmlns:m="http://schemas.openxmlformats.org/officeDocument/2006/math" xmlns:v="urn:schemas-microsoft-com:vml" xmlns:wp14="http://schemas.microsoft.com/office/word/2010/wordprocessingDrawing" xmlns:wp="http://schemas.openxmlformats.org/drawingml/2006/wordprocessingDrawing" xmlns:w10="urn:schemas-microsoft-com:office:word" xmlns:w="http://schemas.openxmlformats.org/wordprocessingml/2006/main" xmlns:w14="http://schemas.microsoft.com/office/word/2010/wordml" xmlns:w15="http://schemas.microsoft.com/office/word/2012/wordml" xmlns:w16cid="http://schemas.microsoft.com/office/word/2016/wordml/cid" xmlns:w16se="http://schemas.microsoft.com/office/word/2015/wordml/symex" xmlns:wpg="http://schemas.microsoft.com/office/word/2010/wordprocessingGroup" xmlns:wpi="http://schemas.microsoft.com/office/word/2010/wordprocessingInk" xmlns:wne="http://schemas.microsoft.com/office/word/2006/wordml" xmlns:wps="http://schemas.microsoft.com/office/word/2010/wordprocessingShape" mc:Ignorable="w14 w15 w16se w16cid wp14">
+  <w:endnote w:type="separator" w:id="-1">
+    <w:p>
+      <w:pPr>
+        <w:spacing w:after="0" w:line="240" w:lineRule="auto"/>
+      </w:pPr>
+      <w:r>
+        <w:separator/>
+      </w:r>
+    </w:p>
+  </w:endnote>
+  <w:endnote w:type="continuationSeparator" w:id="0">
+    <w:p>
+      <w:pPr>
+        <w:spacing w:after="0" w:line="240" w:lineRule="auto"/>
+      </w:pPr>
+      <w:r>
+        <w:continuationSeparator/>
+      </w:r>
+    </w:p>
+  </w:endnote>
+</w:endnotes>
+</file>
+
+<file path=word/footnotes.xml><?xml version="1.0" encoding="utf-8"?>
+<w:footnotes xmlns:wpc="http://schemas.microsoft.com/office/word/2010/wordprocessingCanvas" xmlns:cx="http://schemas.microsoft.com/office/drawing/2014/chartex" xmlns:cx1="http://schemas.microsoft.com/office/drawing/2015/9/8/chartex" xmlns:cx2="http://schemas.microsoft.com/office/drawing/2015/10/21/chartex" xmlns:cx3="http://schemas.microsoft.com/office/drawing/2016/5/9/chartex" xmlns:cx4="http://schemas.microsoft.com/office/drawing/2016/5/10/chartex" xmlns:cx5="http://schemas.microsoft.com/office/drawing/2016/5/11/chartex" xmlns:cx6="http://schemas.microsoft.com/office/drawing/2016/5/12/chartex" xmlns:cx7="http://schemas.microsoft.com/office/drawing/2016/5/13/chartex" xmlns:cx8="http://schemas.microsoft.com/office/drawing/2016/5/14/chartex" xmlns:mc="http://schemas.openxmlformats.org/markup-compatibility/2006" xmlns:aink="http://schemas.microsoft.com/office/drawing/2016/ink" xmlns:am3d="http://schemas.microsoft.com/office/drawing/2017/model3d" xmlns:o="urn:schemas-microsoft-com:office:office" xmlns:r="http://schemas.openxmlformats.org/officeDocument/2006/relationships" xmlns:m="http://schemas.openxmlformats.org/officeDocument/2006/math" xmlns:v="urn:schemas-microsoft-com:vml" xmlns:wp14="http://schemas.microsoft.com/office/word/2010/wordprocessingDrawing" xmlns:wp="http://schemas.openxmlformats.org/drawingml/2006/wordprocessingDrawing" xmlns:w10="urn:schemas-microsoft-com:office:word" xmlns:w="http://schemas.openxmlformats.org/wordprocessingml/2006/main" xmlns:w14="http://schemas.microsoft.com/office/word/2010/wordml" xmlns:w15="http://schemas.microsoft.com/office/word/2012/wordml" xmlns:w16cid="http://schemas.microsoft.com/office/word/2016/wordml/cid" xmlns:w16se="http://schemas.microsoft.com/office/word/2015/wordml/symex" xmlns:wpg="http://schemas.microsoft.com/office/word/2010/wordprocessingGroup" xmlns:wpi="http://schemas.microsoft.com/office/word/2010/wordprocessingInk" xmlns:wne="http://schemas.microsoft.com/office/word/2006/wordml" xmlns:wps="http://schemas.microsoft.com/office/word/2010/wordprocessingShape" mc:Ignorable="w14 w15 w16se w16cid wp14">
+  <w:footnote w:type="separator" w:id="-1">
+    <w:p>
+      <w:pPr>
+        <w:spacing w:after="0" w:line="240" w:lineRule="auto"/>
+      </w:pPr>
+      <w:r>
+        <w:separator/>
+      </w:r>
+    </w:p>
+  </w:footnote>
+  <w:footnote w:type="continuationSeparator" w:id="0">
+    <w:p>
+      <w:pPr>
+        <w:spacing w:after="0" w:line="240" w:lineRule="auto"/>
+      </w:pPr>
+      <w:r>
+        <w:continuationSeparator/>
+      </w:r>
+    </w:p>
+  </w:footnote>
+</w:footnotes>
 </file>
 
 <file path=word/styles.xml><?xml version="1.0" encoding="utf-8"?>
@@ -2391,6 +2637,50 @@
       <w:contextualSpacing/>
     </w:pPr>
   </w:style>
+  <w:style w:type="paragraph" w:styleId="Header">
+    <w:name w:val="header"/>
+    <w:basedOn w:val="Normal"/>
+    <w:link w:val="HeaderChar"/>
+    <w:uiPriority w:val="99"/>
+    <w:unhideWhenUsed/>
+    <w:rsid w:val="00DD79FC"/>
+    <w:pPr>
+      <w:tabs>
+        <w:tab w:val="center" w:pos="4513"/>
+        <w:tab w:val="right" w:pos="9026"/>
+      </w:tabs>
+      <w:spacing w:after="0" w:line="240" w:lineRule="auto"/>
+    </w:pPr>
+  </w:style>
+  <w:style w:type="character" w:customStyle="1" w:styleId="HeaderChar">
+    <w:name w:val="Header Char"/>
+    <w:basedOn w:val="DefaultParagraphFont"/>
+    <w:link w:val="Header"/>
+    <w:uiPriority w:val="99"/>
+    <w:rsid w:val="00DD79FC"/>
+  </w:style>
+  <w:style w:type="paragraph" w:styleId="Footer">
+    <w:name w:val="footer"/>
+    <w:basedOn w:val="Normal"/>
+    <w:link w:val="FooterChar"/>
+    <w:uiPriority w:val="99"/>
+    <w:unhideWhenUsed/>
+    <w:rsid w:val="00DD79FC"/>
+    <w:pPr>
+      <w:tabs>
+        <w:tab w:val="center" w:pos="4513"/>
+        <w:tab w:val="right" w:pos="9026"/>
+      </w:tabs>
+      <w:spacing w:after="0" w:line="240" w:lineRule="auto"/>
+    </w:pPr>
+  </w:style>
+  <w:style w:type="character" w:customStyle="1" w:styleId="FooterChar">
+    <w:name w:val="Footer Char"/>
+    <w:basedOn w:val="DefaultParagraphFont"/>
+    <w:link w:val="Footer"/>
+    <w:uiPriority w:val="99"/>
+    <w:rsid w:val="00DD79FC"/>
+  </w:style>
 </w:styles>
 </file>
 

</xml_diff>